<commit_message>
revised up to mapping
</commit_message>
<xml_diff>
--- a/elevator pitch.docx
+++ b/elevator pitch.docx
@@ -4,31 +4,55 @@
   <w:body>
     <w:p>
       <w:r>
-        <w:t xml:space="preserve">My research will focus on interactive computer music and gestural controllers. I intend to explore </w:t>
-      </w:r>
-      <w:r>
-        <w:t>the historical</w:t>
-      </w:r>
-      <w:r>
-        <w:t>/cultural</w:t>
-      </w:r>
-      <w:r>
-        <w:t xml:space="preserve"> background, </w:t>
+        <w:t>I will continue researching about</w:t>
+      </w:r>
+      <w:r>
+        <w:t xml:space="preserve"> interactive computer music and gestural controllers. </w:t>
+      </w:r>
+      <w:r>
+        <w:t xml:space="preserve">Covering topics such as </w:t>
+      </w:r>
+      <w:r>
+        <w:t>early historical developments</w:t>
+      </w:r>
+      <w:r>
+        <w:t xml:space="preserve">, idiosyncratic </w:t>
+      </w:r>
+      <w:r>
+        <w:t>approaches to mapping</w:t>
+      </w:r>
+      <w:r>
+        <w:t xml:space="preserve">, </w:t>
       </w:r>
       <w:r>
         <w:t xml:space="preserve">and </w:t>
       </w:r>
       <w:r>
-        <w:t xml:space="preserve">diverse </w:t>
-      </w:r>
-      <w:r>
-        <w:t xml:space="preserve">or idiosyncratic </w:t>
-      </w:r>
-      <w:r>
-        <w:t>approaches to mapping</w:t>
-      </w:r>
-      <w:r>
-        <w:t xml:space="preserve">, as well as touch a bit on the phenomenology and aesthetics of human-computer interaction. My practice will focus on </w:t>
+        <w:t xml:space="preserve">a bit on the phenomenology of human-computer interaction. </w:t>
+      </w:r>
+      <w:r>
+        <w:t>Machine</w:t>
+      </w:r>
+      <w:r>
+        <w:t xml:space="preserve"> learning </w:t>
+      </w:r>
+      <w:r>
+        <w:t xml:space="preserve">will be explored </w:t>
+      </w:r>
+      <w:r>
+        <w:t xml:space="preserve">as a generative technique for both mapping and cross-synthesis. I </w:t>
+      </w:r>
+      <w:r>
+        <w:t>will relate this research to my own</w:t>
+      </w:r>
+      <w:r>
+        <w:t xml:space="preserve"> practice</w:t>
+      </w:r>
+      <w:r>
+        <w:t>, which</w:t>
+      </w:r>
+      <w:r>
+        <w:t xml:space="preserve"> will focus on </w:t>
       </w:r>
       <w:r>
         <w:t>the creation</w:t>
@@ -37,13 +61,10 @@
         <w:t xml:space="preserve"> and </w:t>
       </w:r>
       <w:r>
-        <w:t xml:space="preserve">performance of interactive systems for </w:t>
-      </w:r>
-      <w:r>
-        <w:t>improvisation</w:t>
-      </w:r>
-      <w:r>
-        <w:t xml:space="preserve"> and</w:t>
+        <w:t xml:space="preserve">performance of interactive systems </w:t>
+      </w:r>
+      <w:r>
+        <w:t>and</w:t>
       </w:r>
       <w:r>
         <w:t xml:space="preserve"> </w:t>
@@ -73,22 +94,52 @@
         <w:t>exploring</w:t>
       </w:r>
       <w:r>
-        <w:t xml:space="preserve"> sonically the way movement and gesture</w:t>
+        <w:t xml:space="preserve"> the way </w:t>
+      </w:r>
+      <w:r>
+        <w:t>embodiment</w:t>
       </w:r>
       <w:r>
         <w:t xml:space="preserve"> </w:t>
       </w:r>
       <w:r>
-        <w:t>leaves physical traces</w:t>
-      </w:r>
-      <w:r>
-        <w:t xml:space="preserve"> and</w:t>
-      </w:r>
-      <w:r>
-        <w:t xml:space="preserve"> influence perception</w:t>
-      </w:r>
-      <w:r>
-        <w:t xml:space="preserve">, and exploring constraints imposed by situatedness. </w:t>
+        <w:t>is influenced by</w:t>
+      </w:r>
+      <w:r>
+        <w:t xml:space="preserve"> </w:t>
+      </w:r>
+      <w:r>
+        <w:t>the</w:t>
+      </w:r>
+      <w:r>
+        <w:t xml:space="preserve"> controller</w:t>
+      </w:r>
+      <w:r>
+        <w:t>/mapping combination</w:t>
+      </w:r>
+      <w:r>
+        <w:t xml:space="preserve">, </w:t>
+      </w:r>
+      <w:r>
+        <w:t>working</w:t>
+      </w:r>
+      <w:r>
+        <w:t xml:space="preserve"> within self-imposed </w:t>
+      </w:r>
+      <w:r>
+        <w:t>constraints,</w:t>
+      </w:r>
+      <w:r>
+        <w:t xml:space="preserve"> and </w:t>
+      </w:r>
+      <w:r>
+        <w:t xml:space="preserve">employing </w:t>
+      </w:r>
+      <w:r>
+        <w:t xml:space="preserve">meaningful categories of </w:t>
+      </w:r>
+      <w:r>
+        <w:t>gesture.</w:t>
       </w:r>
     </w:p>
     <w:sectPr>

</xml_diff>